<commit_message>
Versão 1.2 - Adicionado controle do carro. Recebe o dado do controle remoto e aciona os motores.
</commit_message>
<xml_diff>
--- a/documentos/Versoes/v1.1.docx
+++ b/documentos/Versoes/v1.1.docx
@@ -43,7 +43,10 @@
     <w:p>
       <w:r>
         <w:tab/>
-        <w:t xml:space="preserve">Na versão 2.0 foi </w:t>
+        <w:t>Na versão 1.1</w:t>
+      </w:r>
+      <w:r>
+        <w:t xml:space="preserve"> foi </w:t>
       </w:r>
       <w:proofErr w:type="gramStart"/>
       <w:r>

</xml_diff>